<commit_message>
Learing composition - Ongoing
</commit_message>
<xml_diff>
--- a/Learning_OOP_Mosh/Note_OOP.docx
+++ b/Learning_OOP_Mosh/Note_OOP.docx
@@ -1,6 +1,6 @@
 
 <file path=word/document.xml><?xml version="1.0" encoding="utf-8"?>
-<w:document xmlns:wpc="http://schemas.microsoft.com/office/word/2010/wordprocessingCanvas" xmlns:mc="http://schemas.openxmlformats.org/markup-compatibility/2006" xmlns:o="urn:schemas-microsoft-com:office:office" xmlns:r="http://schemas.openxmlformats.org/officeDocument/2006/relationships" xmlns:m="http://schemas.openxmlformats.org/officeDocument/2006/math" xmlns:v="urn:schemas-microsoft-com:vml" xmlns:wp14="http://schemas.microsoft.com/office/word/2010/wordprocessingDrawing" xmlns:wp="http://schemas.openxmlformats.org/drawingml/2006/wordprocessingDrawing" xmlns:w10="urn:schemas-microsoft-com:office:word" xmlns:w="http://schemas.openxmlformats.org/wordprocessingml/2006/main" xmlns:w14="http://schemas.microsoft.com/office/word/2010/wordml" xmlns:w15="http://schemas.microsoft.com/office/word/2012/wordml" xmlns:wpg="http://schemas.microsoft.com/office/word/2010/wordprocessingGroup" xmlns:wpi="http://schemas.microsoft.com/office/word/2010/wordprocessingInk" xmlns:wne="http://schemas.microsoft.com/office/word/2006/wordml" xmlns:wps="http://schemas.microsoft.com/office/word/2010/wordprocessingShape" mc:Ignorable="w14 w15 wp14">
+<w:document xmlns:wpc="http://schemas.microsoft.com/office/word/2010/wordprocessingCanvas" xmlns:cx="http://schemas.microsoft.com/office/drawing/2014/chartex" xmlns:cx1="http://schemas.microsoft.com/office/drawing/2015/9/8/chartex" xmlns:mc="http://schemas.openxmlformats.org/markup-compatibility/2006" xmlns:o="urn:schemas-microsoft-com:office:office" xmlns:r="http://schemas.openxmlformats.org/officeDocument/2006/relationships" xmlns:m="http://schemas.openxmlformats.org/officeDocument/2006/math" xmlns:v="urn:schemas-microsoft-com:vml" xmlns:wp14="http://schemas.microsoft.com/office/word/2010/wordprocessingDrawing" xmlns:wp="http://schemas.openxmlformats.org/drawingml/2006/wordprocessingDrawing" xmlns:w10="urn:schemas-microsoft-com:office:word" xmlns:w="http://schemas.openxmlformats.org/wordprocessingml/2006/main" xmlns:w14="http://schemas.microsoft.com/office/word/2010/wordml" xmlns:w15="http://schemas.microsoft.com/office/word/2012/wordml" xmlns:w16se="http://schemas.microsoft.com/office/word/2015/wordml/symex" xmlns:wpg="http://schemas.microsoft.com/office/word/2010/wordprocessingGroup" xmlns:wpi="http://schemas.microsoft.com/office/word/2010/wordprocessingInk" xmlns:wne="http://schemas.microsoft.com/office/word/2006/wordml" xmlns:wps="http://schemas.microsoft.com/office/word/2010/wordprocessingShape" mc:Ignorable="w14 w15 w16se wp14">
   <w:body>
     <w:p>
       <w:pPr>
@@ -32,7 +32,11 @@
         <w:t xml:space="preserve"> property that returns the function that was used to construct or create that object</w:t>
       </w:r>
     </w:p>
-    <w:p/>
+    <w:p>
+      <w:pPr>
+        <w:pStyle w:val="ListParagraph"/>
+      </w:pPr>
+    </w:p>
     <w:p>
       <w:pPr>
         <w:pStyle w:val="ListParagraph"/>
@@ -42,6 +46,44 @@
         </w:numPr>
       </w:pPr>
       <w:r>
+        <w:t>E</w:t>
+      </w:r>
+      <w:r>
+        <w:t>ncapsulation</w:t>
+      </w:r>
+      <w:r>
+        <w:t>: we encapsulate our variables and functions into objects</w:t>
+      </w:r>
+    </w:p>
+    <w:p>
+      <w:pPr>
+        <w:pStyle w:val="ListParagraph"/>
+        <w:numPr>
+          <w:ilvl w:val="0"/>
+          <w:numId w:val="1"/>
+        </w:numPr>
+      </w:pPr>
+      <w:r>
+        <w:t xml:space="preserve">Polymorphism: when we encapsulate </w:t>
+      </w:r>
+      <w:r>
+        <w:t>our variables and functions into objects</w:t>
+      </w:r>
+      <w:r>
+        <w:t xml:space="preserve"> and use inheritance, we can execute many forms of a method by using a single line of code</w:t>
+      </w:r>
+      <w:bookmarkStart w:id="0" w:name="_GoBack"/>
+      <w:bookmarkEnd w:id="0"/>
+    </w:p>
+    <w:p>
+      <w:pPr>
+        <w:pStyle w:val="ListParagraph"/>
+        <w:numPr>
+          <w:ilvl w:val="0"/>
+          <w:numId w:val="1"/>
+        </w:numPr>
+      </w:pPr>
+      <w:r>
         <w:t>Whe we use the new operator, three things happen:</w:t>
       </w:r>
     </w:p>
@@ -97,21 +139,18 @@
         <w:t>Note</w:t>
       </w:r>
       <w:r>
-        <w:t>: if we don’</w:t>
-      </w:r>
-      <w:bookmarkStart w:id="0" w:name="_GoBack"/>
-      <w:bookmarkEnd w:id="0"/>
-      <w:r>
-        <w:t xml:space="preserve">t use new keyword to instantiate </w:t>
-      </w:r>
-      <w:proofErr w:type="gramStart"/>
-      <w:r>
-        <w:t>a</w:t>
-      </w:r>
-      <w:proofErr w:type="gramEnd"/>
-      <w:r>
-        <w:t xml:space="preserve"> object =&gt; this will point to global object</w:t>
-      </w:r>
+        <w:t>: if we don’t use new keyword to instantiate a object =&gt; this will point to global object</w:t>
+      </w:r>
+    </w:p>
+    <w:p>
+      <w:pPr>
+        <w:ind w:left="720"/>
+      </w:pPr>
+    </w:p>
+    <w:p>
+      <w:pPr>
+        <w:ind w:left="720"/>
+      </w:pPr>
     </w:p>
     <w:sectPr>
       <w:pgSz w:w="12240" w:h="15840"/>
@@ -124,8 +163,8 @@
 </file>
 
 <file path=word/numbering.xml><?xml version="1.0" encoding="utf-8"?>
-<w:numbering xmlns:wpc="http://schemas.microsoft.com/office/word/2010/wordprocessingCanvas" xmlns:mc="http://schemas.openxmlformats.org/markup-compatibility/2006" xmlns:o="urn:schemas-microsoft-com:office:office" xmlns:r="http://schemas.openxmlformats.org/officeDocument/2006/relationships" xmlns:m="http://schemas.openxmlformats.org/officeDocument/2006/math" xmlns:v="urn:schemas-microsoft-com:vml" xmlns:wp14="http://schemas.microsoft.com/office/word/2010/wordprocessingDrawing" xmlns:wp="http://schemas.openxmlformats.org/drawingml/2006/wordprocessingDrawing" xmlns:w10="urn:schemas-microsoft-com:office:word" xmlns:w="http://schemas.openxmlformats.org/wordprocessingml/2006/main" xmlns:w14="http://schemas.microsoft.com/office/word/2010/wordml" xmlns:w15="http://schemas.microsoft.com/office/word/2012/wordml" xmlns:wpg="http://schemas.microsoft.com/office/word/2010/wordprocessingGroup" xmlns:wpi="http://schemas.microsoft.com/office/word/2010/wordprocessingInk" xmlns:wne="http://schemas.microsoft.com/office/word/2006/wordml" xmlns:wps="http://schemas.microsoft.com/office/word/2010/wordprocessingShape" mc:Ignorable="w14 w15 wp14">
-  <w:abstractNum w:abstractNumId="0">
+<w:numbering xmlns:wpc="http://schemas.microsoft.com/office/word/2010/wordprocessingCanvas" xmlns:cx="http://schemas.microsoft.com/office/drawing/2014/chartex" xmlns:cx1="http://schemas.microsoft.com/office/drawing/2015/9/8/chartex" xmlns:mc="http://schemas.openxmlformats.org/markup-compatibility/2006" xmlns:o="urn:schemas-microsoft-com:office:office" xmlns:r="http://schemas.openxmlformats.org/officeDocument/2006/relationships" xmlns:m="http://schemas.openxmlformats.org/officeDocument/2006/math" xmlns:v="urn:schemas-microsoft-com:vml" xmlns:wp14="http://schemas.microsoft.com/office/word/2010/wordprocessingDrawing" xmlns:wp="http://schemas.openxmlformats.org/drawingml/2006/wordprocessingDrawing" xmlns:w10="urn:schemas-microsoft-com:office:word" xmlns:w="http://schemas.openxmlformats.org/wordprocessingml/2006/main" xmlns:w14="http://schemas.microsoft.com/office/word/2010/wordml" xmlns:w15="http://schemas.microsoft.com/office/word/2012/wordml" xmlns:w16se="http://schemas.microsoft.com/office/word/2015/wordml/symex" xmlns:wpg="http://schemas.microsoft.com/office/word/2010/wordprocessingGroup" xmlns:wpi="http://schemas.microsoft.com/office/word/2010/wordprocessingInk" xmlns:wne="http://schemas.microsoft.com/office/word/2006/wordml" xmlns:wps="http://schemas.microsoft.com/office/word/2010/wordprocessingShape" mc:Ignorable="w14 w15 w16se wp14">
+  <w:abstractNum w:abstractNumId="0" w15:restartNumberingAfterBreak="0">
     <w:nsid w:val="4B181B2B"/>
     <w:multiLevelType w:val="hybridMultilevel"/>
     <w:tmpl w:val="D0EEE6FA"/>
@@ -238,7 +277,7 @@
       </w:rPr>
     </w:lvl>
   </w:abstractNum>
-  <w:abstractNum w:abstractNumId="1">
+  <w:abstractNum w:abstractNumId="1" w15:restartNumberingAfterBreak="0">
     <w:nsid w:val="52CE7BD1"/>
     <w:multiLevelType w:val="hybridMultilevel"/>
     <w:tmpl w:val="56C2A2A2"/>
@@ -337,7 +376,7 @@
 </file>
 
 <file path=word/styles.xml><?xml version="1.0" encoding="utf-8"?>
-<w:styles xmlns:mc="http://schemas.openxmlformats.org/markup-compatibility/2006" xmlns:r="http://schemas.openxmlformats.org/officeDocument/2006/relationships" xmlns:w="http://schemas.openxmlformats.org/wordprocessingml/2006/main" xmlns:w14="http://schemas.microsoft.com/office/word/2010/wordml" xmlns:w15="http://schemas.microsoft.com/office/word/2012/wordml" mc:Ignorable="w14 w15">
+<w:styles xmlns:mc="http://schemas.openxmlformats.org/markup-compatibility/2006" xmlns:r="http://schemas.openxmlformats.org/officeDocument/2006/relationships" xmlns:w="http://schemas.openxmlformats.org/wordprocessingml/2006/main" xmlns:w14="http://schemas.microsoft.com/office/word/2010/wordml" xmlns:w15="http://schemas.microsoft.com/office/word/2012/wordml" xmlns:w16se="http://schemas.microsoft.com/office/word/2015/wordml/symex" mc:Ignorable="w14 w15 w16se">
   <w:docDefaults>
     <w:rPrDefault>
       <w:rPr>

</xml_diff>

<commit_message>
Completed learning Prototypical Inheritance with Mosh
</commit_message>
<xml_diff>
--- a/Learning_OOP_Mosh/Note_OOP.docx
+++ b/Learning_OOP_Mosh/Note_OOP.docx
@@ -26,13 +26,24 @@
         <w:rPr>
           <w:highlight w:val="yellow"/>
         </w:rPr>
-        <w:t>contructor</w:t>
+        <w:t>con</w:t>
+      </w:r>
+      <w:r>
+        <w:rPr>
+          <w:highlight w:val="yellow"/>
+        </w:rPr>
+        <w:t>s</w:t>
+      </w:r>
+      <w:r>
+        <w:rPr>
+          <w:highlight w:val="yellow"/>
+        </w:rPr>
+        <w:t>tructor</w:t>
       </w:r>
       <w:r>
         <w:t xml:space="preserve"> property that returns the function that was used to construct or create that object</w:t>
       </w:r>
     </w:p>
-    <w:p/>
     <w:p>
       <w:pPr>
         <w:pStyle w:val="ListParagraph"/>
@@ -42,13 +53,99 @@
         </w:numPr>
       </w:pPr>
       <w:r>
-        <w:t>Whe we use the new operator, three things happen:</w:t>
+        <w:t>If you have a function, where you get constructor dynamically and you want to create an instance of an object based on that constructor then you have to reset the constructor property</w:t>
       </w:r>
     </w:p>
     <w:p>
       <w:pPr>
         <w:pStyle w:val="ListParagraph"/>
       </w:pPr>
+    </w:p>
+    <w:p>
+      <w:pPr>
+        <w:pStyle w:val="ListParagraph"/>
+        <w:numPr>
+          <w:ilvl w:val="0"/>
+          <w:numId w:val="1"/>
+        </w:numPr>
+      </w:pPr>
+      <w:r>
+        <w:rPr>
+          <w:color w:val="FFFFFF" w:themeColor="background1"/>
+          <w:highlight w:val="red"/>
+        </w:rPr>
+        <w:t>Encapsulation</w:t>
+      </w:r>
+      <w:r>
+        <w:t>: we encapsulate our variables and functions into ob</w:t>
+      </w:r>
+      <w:bookmarkStart w:id="0" w:name="_GoBack"/>
+      <w:bookmarkEnd w:id="0"/>
+      <w:r>
+        <w:t>jects</w:t>
+      </w:r>
+    </w:p>
+    <w:p>
+      <w:pPr>
+        <w:pStyle w:val="ListParagraph"/>
+        <w:numPr>
+          <w:ilvl w:val="0"/>
+          <w:numId w:val="1"/>
+        </w:numPr>
+      </w:pPr>
+      <w:r>
+        <w:rPr>
+          <w:highlight w:val="green"/>
+        </w:rPr>
+        <w:t>Polymorphism</w:t>
+      </w:r>
+      <w:r>
+        <w:t xml:space="preserve">: when we encapsulate our variables and </w:t>
+      </w:r>
+      <w:r>
+        <w:t xml:space="preserve">functions into objects and use </w:t>
+      </w:r>
+      <w:r>
+        <w:rPr>
+          <w:highlight w:val="yellow"/>
+        </w:rPr>
+        <w:t>I</w:t>
+      </w:r>
+      <w:r>
+        <w:rPr>
+          <w:highlight w:val="yellow"/>
+        </w:rPr>
+        <w:t>nheritance</w:t>
+      </w:r>
+      <w:r>
+        <w:t>, we can execute many forms of a method by using a single line of code</w:t>
+      </w:r>
+    </w:p>
+    <w:p>
+      <w:pPr>
+        <w:pStyle w:val="ListParagraph"/>
+      </w:pPr>
+    </w:p>
+    <w:p>
+      <w:pPr>
+        <w:pStyle w:val="ListParagraph"/>
+        <w:numPr>
+          <w:ilvl w:val="0"/>
+          <w:numId w:val="1"/>
+        </w:numPr>
+      </w:pPr>
+      <w:r>
+        <w:t xml:space="preserve">Whe we use the </w:t>
+      </w:r>
+      <w:r>
+        <w:rPr>
+          <w:highlight w:val="yellow"/>
+        </w:rPr>
+        <w:t>new operator</w:t>
+      </w:r>
+      <w:r>
+        <w:t>, three things happen:</w:t>
+      </w:r>
     </w:p>
     <w:p>
       <w:pPr>
@@ -97,12 +194,7 @@
         <w:t>Note</w:t>
       </w:r>
       <w:r>
-        <w:t>: if we don’</w:t>
-      </w:r>
-      <w:bookmarkStart w:id="0" w:name="_GoBack"/>
-      <w:bookmarkEnd w:id="0"/>
-      <w:r>
-        <w:t xml:space="preserve">t use new keyword to instantiate </w:t>
+        <w:t xml:space="preserve">: if we don’t use new keyword to instantiate </w:t>
       </w:r>
       <w:proofErr w:type="gramStart"/>
       <w:r>
@@ -112,6 +204,16 @@
       <w:r>
         <w:t xml:space="preserve"> object =&gt; this will point to global object</w:t>
       </w:r>
+    </w:p>
+    <w:p>
+      <w:pPr>
+        <w:ind w:left="720"/>
+      </w:pPr>
+    </w:p>
+    <w:p>
+      <w:pPr>
+        <w:ind w:left="720"/>
+      </w:pPr>
     </w:p>
     <w:sectPr>
       <w:pgSz w:w="12240" w:h="15840"/>

</xml_diff>

<commit_message>
Completed learning getter and setter
</commit_message>
<xml_diff>
--- a/Learning_OOP_Mosh/Note_OOP.docx
+++ b/Learning_OOP_Mosh/Note_OOP.docx
@@ -60,6 +60,8 @@
       <w:pPr>
         <w:pStyle w:val="ListParagraph"/>
       </w:pPr>
+      <w:bookmarkStart w:id="0" w:name="_GoBack"/>
+      <w:bookmarkEnd w:id="0"/>
     </w:p>
     <w:p>
       <w:pPr>
@@ -77,12 +79,7 @@
         <w:t>Encapsulation</w:t>
       </w:r>
       <w:r>
-        <w:t>: we encapsulate our variables and functions into ob</w:t>
-      </w:r>
-      <w:bookmarkStart w:id="0" w:name="_GoBack"/>
-      <w:bookmarkEnd w:id="0"/>
-      <w:r>
-        <w:t>jects</w:t>
+        <w:t>: we encapsulate our variables and functions into objects</w:t>
       </w:r>
     </w:p>
     <w:p>
@@ -124,17 +121,84 @@
     <w:p>
       <w:pPr>
         <w:pStyle w:val="ListParagraph"/>
-      </w:pPr>
-    </w:p>
-    <w:p>
-      <w:pPr>
-        <w:pStyle w:val="ListParagraph"/>
         <w:numPr>
           <w:ilvl w:val="0"/>
           <w:numId w:val="1"/>
         </w:numPr>
       </w:pPr>
       <w:r>
+        <w:rPr>
+          <w:color w:val="FFFFFF" w:themeColor="background1"/>
+          <w:highlight w:val="blue"/>
+        </w:rPr>
+        <w:t>Abstracion</w:t>
+      </w:r>
+      <w:r>
+        <w:t xml:space="preserve">: </w:t>
+      </w:r>
+    </w:p>
+    <w:p>
+      <w:pPr>
+        <w:pStyle w:val="ListParagraph"/>
+        <w:numPr>
+          <w:ilvl w:val="1"/>
+          <w:numId w:val="1"/>
+        </w:numPr>
+      </w:pPr>
+      <w:r>
+        <w:rPr>
+          <w:highlight w:val="yellow"/>
+        </w:rPr>
+        <w:t>Hiding</w:t>
+      </w:r>
+      <w:r>
+        <w:t xml:space="preserve"> the </w:t>
+      </w:r>
+      <w:r>
+        <w:rPr>
+          <w:highlight w:val="yellow"/>
+        </w:rPr>
+        <w:t>details</w:t>
+      </w:r>
+      <w:r>
+        <w:t xml:space="preserve"> and </w:t>
+      </w:r>
+      <w:r>
+        <w:rPr>
+          <w:highlight w:val="yellow"/>
+        </w:rPr>
+        <w:t>complexity</w:t>
+      </w:r>
+      <w:r>
+        <w:t>, and showing only the essential parts</w:t>
+      </w:r>
+    </w:p>
+    <w:p>
+      <w:pPr>
+        <w:pStyle w:val="ListParagraph"/>
+        <w:numPr>
+          <w:ilvl w:val="1"/>
+          <w:numId w:val="1"/>
+        </w:numPr>
+      </w:pPr>
+      <w:r>
+        <w:t>Hiding some of  these properties and methods from the outside</w:t>
+      </w:r>
+    </w:p>
+    <w:p>
+      <w:pPr>
+        <w:pStyle w:val="ListParagraph"/>
+      </w:pPr>
+    </w:p>
+    <w:p>
+      <w:pPr>
+        <w:pStyle w:val="ListParagraph"/>
+        <w:numPr>
+          <w:ilvl w:val="0"/>
+          <w:numId w:val="1"/>
+        </w:numPr>
+      </w:pPr>
+      <w:r>
         <w:t xml:space="preserve">Whe we use the </w:t>
       </w:r>
       <w:r>
@@ -168,7 +232,22 @@
         </w:numPr>
       </w:pPr>
       <w:r>
-        <w:t>Sets this to point to that object</w:t>
+        <w:t xml:space="preserve">Sets </w:t>
+      </w:r>
+      <w:r>
+        <w:rPr>
+          <w:highlight w:val="yellow"/>
+        </w:rPr>
+        <w:t>this</w:t>
+      </w:r>
+      <w:r>
+        <w:t xml:space="preserve"> </w:t>
+      </w:r>
+      <w:r>
+        <w:t xml:space="preserve">keyword </w:t>
+      </w:r>
+      <w:r>
+        <w:t>to point to that object</w:t>
       </w:r>
     </w:p>
     <w:p>
@@ -212,8 +291,116 @@
     </w:p>
     <w:p>
       <w:pPr>
-        <w:ind w:left="720"/>
-      </w:pPr>
+        <w:pStyle w:val="ListParagraph"/>
+        <w:numPr>
+          <w:ilvl w:val="0"/>
+          <w:numId w:val="1"/>
+        </w:numPr>
+      </w:pPr>
+      <w:r>
+        <w:t>In Classical object-oriented languages, we have two types of methods:</w:t>
+      </w:r>
+    </w:p>
+    <w:p>
+      <w:pPr>
+        <w:pStyle w:val="ListParagraph"/>
+        <w:numPr>
+          <w:ilvl w:val="1"/>
+          <w:numId w:val="1"/>
+        </w:numPr>
+      </w:pPr>
+      <w:r>
+        <w:rPr>
+          <w:highlight w:val="yellow"/>
+        </w:rPr>
+        <w:t>Instance methods</w:t>
+      </w:r>
+    </w:p>
+    <w:p>
+      <w:pPr>
+        <w:pStyle w:val="ListParagraph"/>
+        <w:numPr>
+          <w:ilvl w:val="1"/>
+          <w:numId w:val="1"/>
+        </w:numPr>
+      </w:pPr>
+      <w:r>
+        <w:rPr>
+          <w:highlight w:val="yellow"/>
+        </w:rPr>
+        <w:t>Static methods</w:t>
+      </w:r>
+      <w:r>
+        <w:t xml:space="preserve">: </w:t>
+      </w:r>
+    </w:p>
+    <w:p>
+      <w:pPr>
+        <w:pStyle w:val="ListParagraph"/>
+        <w:numPr>
+          <w:ilvl w:val="2"/>
+          <w:numId w:val="1"/>
+        </w:numPr>
+      </w:pPr>
+      <w:proofErr w:type="gramStart"/>
+      <w:r>
+        <w:t>are</w:t>
+      </w:r>
+      <w:proofErr w:type="gramEnd"/>
+      <w:r>
+        <w:t xml:space="preserve"> available on the class itself. </w:t>
+      </w:r>
+      <w:r>
+        <w:rPr>
+          <w:highlight w:val="yellow"/>
+        </w:rPr>
+        <w:t>Not</w:t>
+      </w:r>
+      <w:r>
+        <w:t xml:space="preserve"> the </w:t>
+      </w:r>
+      <w:r>
+        <w:rPr>
+          <w:highlight w:val="yellow"/>
+        </w:rPr>
+        <w:t>object instance</w:t>
+      </w:r>
+      <w:r>
+        <w:t xml:space="preserve">. We often use them to create </w:t>
+      </w:r>
+      <w:r>
+        <w:rPr>
+          <w:highlight w:val="yellow"/>
+        </w:rPr>
+        <w:t>utility functions</w:t>
+      </w:r>
+      <w:r>
+        <w:t xml:space="preserve"> that are not specific to a given object</w:t>
+      </w:r>
+    </w:p>
+    <w:p>
+      <w:pPr>
+        <w:pStyle w:val="ListParagraph"/>
+        <w:numPr>
+          <w:ilvl w:val="2"/>
+          <w:numId w:val="1"/>
+        </w:numPr>
+      </w:pPr>
+      <w:r>
+        <w:t>To call a static method, we don’t have to create an instance class</w:t>
+      </w:r>
+    </w:p>
+    <w:p>
+      <w:pPr>
+        <w:pStyle w:val="ListParagraph"/>
+        <w:numPr>
+          <w:ilvl w:val="0"/>
+          <w:numId w:val="1"/>
+        </w:numPr>
+      </w:pPr>
+      <w:r>
+        <w:t>Strict mode: by default body of classes are executed in the strict mode</w:t>
+      </w:r>
     </w:p>
     <w:sectPr>
       <w:pgSz w:w="12240" w:h="15840"/>
@@ -343,7 +530,7 @@
   <w:abstractNum w:abstractNumId="1">
     <w:nsid w:val="52CE7BD1"/>
     <w:multiLevelType w:val="hybridMultilevel"/>
-    <w:tmpl w:val="56C2A2A2"/>
+    <w:tmpl w:val="F83CD6B6"/>
     <w:lvl w:ilvl="0" w:tplc="0409000F">
       <w:start w:val="1"/>
       <w:numFmt w:val="decimal"/>
@@ -356,16 +543,19 @@
         <w:rFonts w:hint="default"/>
       </w:rPr>
     </w:lvl>
-    <w:lvl w:ilvl="1" w:tplc="04090019" w:tentative="1">
-      <w:start w:val="1"/>
-      <w:numFmt w:val="lowerLetter"/>
-      <w:lvlText w:val="%2."/>
+    <w:lvl w:ilvl="1" w:tplc="04090001">
+      <w:start w:val="1"/>
+      <w:numFmt w:val="bullet"/>
+      <w:lvlText w:val=""/>
       <w:lvlJc w:val="left"/>
       <w:pPr>
         <w:ind w:left="1440" w:hanging="360"/>
       </w:pPr>
-    </w:lvl>
-    <w:lvl w:ilvl="2" w:tplc="0409001B" w:tentative="1">
+      <w:rPr>
+        <w:rFonts w:ascii="Symbol" w:hAnsi="Symbol" w:hint="default"/>
+      </w:rPr>
+    </w:lvl>
+    <w:lvl w:ilvl="2" w:tplc="0409001B">
       <w:start w:val="1"/>
       <w:numFmt w:val="lowerRoman"/>
       <w:lvlText w:val="%3."/>

</xml_diff>

<commit_message>
ES6 tooling --- Ongoing
</commit_message>
<xml_diff>
--- a/Learning_OOP_Mosh/Note_OOP.docx
+++ b/Learning_OOP_Mosh/Note_OOP.docx
@@ -1,6 +1,6 @@
 
 <file path=word/document.xml><?xml version="1.0" encoding="utf-8"?>
-<w:document xmlns:wpc="http://schemas.microsoft.com/office/word/2010/wordprocessingCanvas" xmlns:mc="http://schemas.openxmlformats.org/markup-compatibility/2006" xmlns:o="urn:schemas-microsoft-com:office:office" xmlns:r="http://schemas.openxmlformats.org/officeDocument/2006/relationships" xmlns:m="http://schemas.openxmlformats.org/officeDocument/2006/math" xmlns:v="urn:schemas-microsoft-com:vml" xmlns:wp14="http://schemas.microsoft.com/office/word/2010/wordprocessingDrawing" xmlns:wp="http://schemas.openxmlformats.org/drawingml/2006/wordprocessingDrawing" xmlns:w10="urn:schemas-microsoft-com:office:word" xmlns:w="http://schemas.openxmlformats.org/wordprocessingml/2006/main" xmlns:w14="http://schemas.microsoft.com/office/word/2010/wordml" xmlns:w15="http://schemas.microsoft.com/office/word/2012/wordml" xmlns:wpg="http://schemas.microsoft.com/office/word/2010/wordprocessingGroup" xmlns:wpi="http://schemas.microsoft.com/office/word/2010/wordprocessingInk" xmlns:wne="http://schemas.microsoft.com/office/word/2006/wordml" xmlns:wps="http://schemas.microsoft.com/office/word/2010/wordprocessingShape" mc:Ignorable="w14 w15 wp14">
+<w:document xmlns:wpc="http://schemas.microsoft.com/office/word/2010/wordprocessingCanvas" xmlns:cx="http://schemas.microsoft.com/office/drawing/2014/chartex" xmlns:cx1="http://schemas.microsoft.com/office/drawing/2015/9/8/chartex" xmlns:mc="http://schemas.openxmlformats.org/markup-compatibility/2006" xmlns:o="urn:schemas-microsoft-com:office:office" xmlns:r="http://schemas.openxmlformats.org/officeDocument/2006/relationships" xmlns:m="http://schemas.openxmlformats.org/officeDocument/2006/math" xmlns:v="urn:schemas-microsoft-com:vml" xmlns:wp14="http://schemas.microsoft.com/office/word/2010/wordprocessingDrawing" xmlns:wp="http://schemas.openxmlformats.org/drawingml/2006/wordprocessingDrawing" xmlns:w10="urn:schemas-microsoft-com:office:word" xmlns:w="http://schemas.openxmlformats.org/wordprocessingml/2006/main" xmlns:w14="http://schemas.microsoft.com/office/word/2010/wordml" xmlns:w15="http://schemas.microsoft.com/office/word/2012/wordml" xmlns:w16se="http://schemas.microsoft.com/office/word/2015/wordml/symex" xmlns:wpg="http://schemas.microsoft.com/office/word/2010/wordprocessingGroup" xmlns:wpi="http://schemas.microsoft.com/office/word/2010/wordprocessingInk" xmlns:wne="http://schemas.microsoft.com/office/word/2006/wordml" xmlns:wps="http://schemas.microsoft.com/office/word/2010/wordprocessingShape" mc:Ignorable="w14 w15 w16se wp14">
   <w:body>
     <w:p>
       <w:pPr>
@@ -60,134 +60,146 @@
       <w:pPr>
         <w:pStyle w:val="ListParagraph"/>
       </w:pPr>
+    </w:p>
+    <w:p>
+      <w:pPr>
+        <w:pStyle w:val="ListParagraph"/>
+        <w:numPr>
+          <w:ilvl w:val="0"/>
+          <w:numId w:val="1"/>
+        </w:numPr>
+      </w:pPr>
+      <w:r>
+        <w:rPr>
+          <w:color w:val="FFFFFF" w:themeColor="background1"/>
+          <w:highlight w:val="red"/>
+        </w:rPr>
+        <w:t>Encapsulation</w:t>
+      </w:r>
+      <w:r>
+        <w:t>: we encapsulate our variables and functions into objects</w:t>
+      </w:r>
+    </w:p>
+    <w:p>
+      <w:pPr>
+        <w:pStyle w:val="ListParagraph"/>
+        <w:numPr>
+          <w:ilvl w:val="0"/>
+          <w:numId w:val="1"/>
+        </w:numPr>
+      </w:pPr>
+      <w:r>
+        <w:rPr>
+          <w:highlight w:val="green"/>
+        </w:rPr>
+        <w:t>Polymorphism</w:t>
+      </w:r>
+      <w:r>
+        <w:t xml:space="preserve">: when we encapsulate our variables and </w:t>
+      </w:r>
+      <w:r>
+        <w:t xml:space="preserve">functions into objects and use </w:t>
+      </w:r>
+      <w:r>
+        <w:rPr>
+          <w:highlight w:val="yellow"/>
+        </w:rPr>
+        <w:t>I</w:t>
+      </w:r>
+      <w:r>
+        <w:rPr>
+          <w:highlight w:val="yellow"/>
+        </w:rPr>
+        <w:t>nheritance</w:t>
+      </w:r>
+      <w:r>
+        <w:t>, we can execute many forms of a method by using a single line of code</w:t>
+      </w:r>
+    </w:p>
+    <w:p>
+      <w:pPr>
+        <w:pStyle w:val="ListParagraph"/>
+        <w:numPr>
+          <w:ilvl w:val="0"/>
+          <w:numId w:val="1"/>
+        </w:numPr>
+      </w:pPr>
+      <w:r>
+        <w:rPr>
+          <w:color w:val="FFFFFF" w:themeColor="background1"/>
+          <w:highlight w:val="blue"/>
+        </w:rPr>
+        <w:t>Abstracion</w:t>
+      </w:r>
+      <w:r>
+        <w:t xml:space="preserve">: </w:t>
+      </w:r>
+    </w:p>
+    <w:p>
+      <w:pPr>
+        <w:pStyle w:val="ListParagraph"/>
+        <w:numPr>
+          <w:ilvl w:val="1"/>
+          <w:numId w:val="1"/>
+        </w:numPr>
+      </w:pPr>
+      <w:r>
+        <w:rPr>
+          <w:highlight w:val="yellow"/>
+        </w:rPr>
+        <w:t>Hiding</w:t>
+      </w:r>
+      <w:r>
+        <w:t xml:space="preserve"> the </w:t>
+      </w:r>
+      <w:r>
+        <w:rPr>
+          <w:highlight w:val="yellow"/>
+        </w:rPr>
+        <w:t>details</w:t>
+      </w:r>
+      <w:r>
+        <w:t xml:space="preserve"> and </w:t>
+      </w:r>
+      <w:r>
+        <w:rPr>
+          <w:highlight w:val="yellow"/>
+        </w:rPr>
+        <w:t>complexity</w:t>
+      </w:r>
+      <w:r>
+        <w:t>, and showing only the essential parts</w:t>
+      </w:r>
+    </w:p>
+    <w:p>
+      <w:pPr>
+        <w:pStyle w:val="ListParagraph"/>
+        <w:numPr>
+          <w:ilvl w:val="1"/>
+          <w:numId w:val="1"/>
+        </w:numPr>
+      </w:pPr>
+      <w:r>
+        <w:t>Hiding some of  these properties and methods from the outside</w:t>
+      </w:r>
+    </w:p>
+    <w:p>
+      <w:pPr>
+        <w:pStyle w:val="ListParagraph"/>
+        <w:numPr>
+          <w:ilvl w:val="1"/>
+          <w:numId w:val="1"/>
+        </w:numPr>
+      </w:pPr>
+      <w:r>
+        <w:t>Hiding the details and comlexity inside of the module</w:t>
+      </w:r>
       <w:bookmarkStart w:id="0" w:name="_GoBack"/>
       <w:bookmarkEnd w:id="0"/>
     </w:p>
     <w:p>
       <w:pPr>
         <w:pStyle w:val="ListParagraph"/>
-        <w:numPr>
-          <w:ilvl w:val="0"/>
-          <w:numId w:val="1"/>
-        </w:numPr>
-      </w:pPr>
-      <w:r>
-        <w:rPr>
-          <w:color w:val="FFFFFF" w:themeColor="background1"/>
-          <w:highlight w:val="red"/>
-        </w:rPr>
-        <w:t>Encapsulation</w:t>
-      </w:r>
-      <w:r>
-        <w:t>: we encapsulate our variables and functions into objects</w:t>
-      </w:r>
-    </w:p>
-    <w:p>
-      <w:pPr>
-        <w:pStyle w:val="ListParagraph"/>
-        <w:numPr>
-          <w:ilvl w:val="0"/>
-          <w:numId w:val="1"/>
-        </w:numPr>
-      </w:pPr>
-      <w:r>
-        <w:rPr>
-          <w:highlight w:val="green"/>
-        </w:rPr>
-        <w:t>Polymorphism</w:t>
-      </w:r>
-      <w:r>
-        <w:t xml:space="preserve">: when we encapsulate our variables and </w:t>
-      </w:r>
-      <w:r>
-        <w:t xml:space="preserve">functions into objects and use </w:t>
-      </w:r>
-      <w:r>
-        <w:rPr>
-          <w:highlight w:val="yellow"/>
-        </w:rPr>
-        <w:t>I</w:t>
-      </w:r>
-      <w:r>
-        <w:rPr>
-          <w:highlight w:val="yellow"/>
-        </w:rPr>
-        <w:t>nheritance</w:t>
-      </w:r>
-      <w:r>
-        <w:t>, we can execute many forms of a method by using a single line of code</w:t>
-      </w:r>
-    </w:p>
-    <w:p>
-      <w:pPr>
-        <w:pStyle w:val="ListParagraph"/>
-        <w:numPr>
-          <w:ilvl w:val="0"/>
-          <w:numId w:val="1"/>
-        </w:numPr>
-      </w:pPr>
-      <w:r>
-        <w:rPr>
-          <w:color w:val="FFFFFF" w:themeColor="background1"/>
-          <w:highlight w:val="blue"/>
-        </w:rPr>
-        <w:t>Abstracion</w:t>
-      </w:r>
-      <w:r>
-        <w:t xml:space="preserve">: </w:t>
-      </w:r>
-    </w:p>
-    <w:p>
-      <w:pPr>
-        <w:pStyle w:val="ListParagraph"/>
-        <w:numPr>
-          <w:ilvl w:val="1"/>
-          <w:numId w:val="1"/>
-        </w:numPr>
-      </w:pPr>
-      <w:r>
-        <w:rPr>
-          <w:highlight w:val="yellow"/>
-        </w:rPr>
-        <w:t>Hiding</w:t>
-      </w:r>
-      <w:r>
-        <w:t xml:space="preserve"> the </w:t>
-      </w:r>
-      <w:r>
-        <w:rPr>
-          <w:highlight w:val="yellow"/>
-        </w:rPr>
-        <w:t>details</w:t>
-      </w:r>
-      <w:r>
-        <w:t xml:space="preserve"> and </w:t>
-      </w:r>
-      <w:r>
-        <w:rPr>
-          <w:highlight w:val="yellow"/>
-        </w:rPr>
-        <w:t>complexity</w:t>
-      </w:r>
-      <w:r>
-        <w:t>, and showing only the essential parts</w:t>
-      </w:r>
-    </w:p>
-    <w:p>
-      <w:pPr>
-        <w:pStyle w:val="ListParagraph"/>
-        <w:numPr>
-          <w:ilvl w:val="1"/>
-          <w:numId w:val="1"/>
-        </w:numPr>
-      </w:pPr>
-      <w:r>
-        <w:t>Hiding some of  these properties and methods from the outside</w:t>
-      </w:r>
-    </w:p>
-    <w:p>
-      <w:pPr>
-        <w:pStyle w:val="ListParagraph"/>
       </w:pPr>
     </w:p>
     <w:p>
@@ -273,15 +285,15 @@
         <w:t>Note</w:t>
       </w:r>
       <w:r>
-        <w:t xml:space="preserve">: if we don’t use new keyword to instantiate </w:t>
+        <w:t xml:space="preserve">: if we </w:t>
       </w:r>
       <w:proofErr w:type="gramStart"/>
       <w:r>
-        <w:t>a</w:t>
+        <w:t>don’t</w:t>
       </w:r>
       <w:proofErr w:type="gramEnd"/>
       <w:r>
-        <w:t xml:space="preserve"> object =&gt; this will point to global object</w:t>
+        <w:t xml:space="preserve"> use new keyword to instantiate a object =&gt; this will point to global object</w:t>
       </w:r>
     </w:p>
     <w:p>
@@ -413,8 +425,8 @@
 </file>
 
 <file path=word/numbering.xml><?xml version="1.0" encoding="utf-8"?>
-<w:numbering xmlns:wpc="http://schemas.microsoft.com/office/word/2010/wordprocessingCanvas" xmlns:mc="http://schemas.openxmlformats.org/markup-compatibility/2006" xmlns:o="urn:schemas-microsoft-com:office:office" xmlns:r="http://schemas.openxmlformats.org/officeDocument/2006/relationships" xmlns:m="http://schemas.openxmlformats.org/officeDocument/2006/math" xmlns:v="urn:schemas-microsoft-com:vml" xmlns:wp14="http://schemas.microsoft.com/office/word/2010/wordprocessingDrawing" xmlns:wp="http://schemas.openxmlformats.org/drawingml/2006/wordprocessingDrawing" xmlns:w10="urn:schemas-microsoft-com:office:word" xmlns:w="http://schemas.openxmlformats.org/wordprocessingml/2006/main" xmlns:w14="http://schemas.microsoft.com/office/word/2010/wordml" xmlns:w15="http://schemas.microsoft.com/office/word/2012/wordml" xmlns:wpg="http://schemas.microsoft.com/office/word/2010/wordprocessingGroup" xmlns:wpi="http://schemas.microsoft.com/office/word/2010/wordprocessingInk" xmlns:wne="http://schemas.microsoft.com/office/word/2006/wordml" xmlns:wps="http://schemas.microsoft.com/office/word/2010/wordprocessingShape" mc:Ignorable="w14 w15 wp14">
-  <w:abstractNum w:abstractNumId="0">
+<w:numbering xmlns:wpc="http://schemas.microsoft.com/office/word/2010/wordprocessingCanvas" xmlns:cx="http://schemas.microsoft.com/office/drawing/2014/chartex" xmlns:cx1="http://schemas.microsoft.com/office/drawing/2015/9/8/chartex" xmlns:mc="http://schemas.openxmlformats.org/markup-compatibility/2006" xmlns:o="urn:schemas-microsoft-com:office:office" xmlns:r="http://schemas.openxmlformats.org/officeDocument/2006/relationships" xmlns:m="http://schemas.openxmlformats.org/officeDocument/2006/math" xmlns:v="urn:schemas-microsoft-com:vml" xmlns:wp14="http://schemas.microsoft.com/office/word/2010/wordprocessingDrawing" xmlns:wp="http://schemas.openxmlformats.org/drawingml/2006/wordprocessingDrawing" xmlns:w10="urn:schemas-microsoft-com:office:word" xmlns:w="http://schemas.openxmlformats.org/wordprocessingml/2006/main" xmlns:w14="http://schemas.microsoft.com/office/word/2010/wordml" xmlns:w15="http://schemas.microsoft.com/office/word/2012/wordml" xmlns:w16se="http://schemas.microsoft.com/office/word/2015/wordml/symex" xmlns:wpg="http://schemas.microsoft.com/office/word/2010/wordprocessingGroup" xmlns:wpi="http://schemas.microsoft.com/office/word/2010/wordprocessingInk" xmlns:wne="http://schemas.microsoft.com/office/word/2006/wordml" xmlns:wps="http://schemas.microsoft.com/office/word/2010/wordprocessingShape" mc:Ignorable="w14 w15 w16se wp14">
+  <w:abstractNum w:abstractNumId="0" w15:restartNumberingAfterBreak="0">
     <w:nsid w:val="4B181B2B"/>
     <w:multiLevelType w:val="hybridMultilevel"/>
     <w:tmpl w:val="D0EEE6FA"/>
@@ -527,7 +539,7 @@
       </w:rPr>
     </w:lvl>
   </w:abstractNum>
-  <w:abstractNum w:abstractNumId="1">
+  <w:abstractNum w:abstractNumId="1" w15:restartNumberingAfterBreak="0">
     <w:nsid w:val="52CE7BD1"/>
     <w:multiLevelType w:val="hybridMultilevel"/>
     <w:tmpl w:val="F83CD6B6"/>
@@ -629,7 +641,7 @@
 </file>
 
 <file path=word/styles.xml><?xml version="1.0" encoding="utf-8"?>
-<w:styles xmlns:mc="http://schemas.openxmlformats.org/markup-compatibility/2006" xmlns:r="http://schemas.openxmlformats.org/officeDocument/2006/relationships" xmlns:w="http://schemas.openxmlformats.org/wordprocessingml/2006/main" xmlns:w14="http://schemas.microsoft.com/office/word/2010/wordml" xmlns:w15="http://schemas.microsoft.com/office/word/2012/wordml" mc:Ignorable="w14 w15">
+<w:styles xmlns:mc="http://schemas.openxmlformats.org/markup-compatibility/2006" xmlns:r="http://schemas.openxmlformats.org/officeDocument/2006/relationships" xmlns:w="http://schemas.openxmlformats.org/wordprocessingml/2006/main" xmlns:w14="http://schemas.microsoft.com/office/word/2010/wordml" xmlns:w15="http://schemas.microsoft.com/office/word/2012/wordml" xmlns:w16se="http://schemas.microsoft.com/office/word/2015/wordml/symex" mc:Ignorable="w14 w15 w16se">
   <w:docDefaults>
     <w:rPrDefault>
       <w:rPr>

</xml_diff>